<commit_message>
finish the restatement and our work
</commit_message>
<xml_diff>
--- a/several sections of our article/restatement 求翻译.docx
+++ b/several sections of our article/restatement 求翻译.docx
@@ -1,6 +1,6 @@
 
 <file path=word/document.xml><?xml version="1.0" encoding="utf-8"?>
-<w:document xmlns:wpc="http://schemas.microsoft.com/office/word/2010/wordprocessingCanvas" xmlns:cx="http://schemas.microsoft.com/office/drawing/2014/chartex" xmlns:mc="http://schemas.openxmlformats.org/markup-compatibility/2006" xmlns:o="urn:schemas-microsoft-com:office:office" xmlns:r="http://schemas.openxmlformats.org/officeDocument/2006/relationships" xmlns:m="http://schemas.openxmlformats.org/officeDocument/2006/math" xmlns:v="urn:schemas-microsoft-com:vml" xmlns:wp14="http://schemas.microsoft.com/office/word/2010/wordprocessingDrawing" xmlns:wp="http://schemas.openxmlformats.org/drawingml/2006/wordprocessingDrawing" xmlns:w10="urn:schemas-microsoft-com:office:word" xmlns:w="http://schemas.openxmlformats.org/wordprocessingml/2006/main" xmlns:w14="http://schemas.microsoft.com/office/word/2010/wordml" xmlns:w15="http://schemas.microsoft.com/office/word/2012/wordml" xmlns:w16se="http://schemas.microsoft.com/office/word/2015/wordml/symex" xmlns:wpg="http://schemas.microsoft.com/office/word/2010/wordprocessingGroup" xmlns:wpi="http://schemas.microsoft.com/office/word/2010/wordprocessingInk" xmlns:wne="http://schemas.microsoft.com/office/word/2006/wordml" xmlns:wps="http://schemas.microsoft.com/office/word/2010/wordprocessingShape" mc:Ignorable="w14 w15 w16se wp14">
+<w:document xmlns:wpc="http://schemas.microsoft.com/office/word/2010/wordprocessingCanvas" xmlns:cx="http://schemas.microsoft.com/office/drawing/2014/chartex" xmlns:cx1="http://schemas.microsoft.com/office/drawing/2015/9/8/chartex" xmlns:cx2="http://schemas.microsoft.com/office/drawing/2015/10/21/chartex" xmlns:cx3="http://schemas.microsoft.com/office/drawing/2016/5/9/chartex" xmlns:cx4="http://schemas.microsoft.com/office/drawing/2016/5/10/chartex" xmlns:cx5="http://schemas.microsoft.com/office/drawing/2016/5/11/chartex" xmlns:mc="http://schemas.openxmlformats.org/markup-compatibility/2006" xmlns:o="urn:schemas-microsoft-com:office:office" xmlns:r="http://schemas.openxmlformats.org/officeDocument/2006/relationships" xmlns:m="http://schemas.openxmlformats.org/officeDocument/2006/math" xmlns:v="urn:schemas-microsoft-com:vml" xmlns:wp14="http://schemas.microsoft.com/office/word/2010/wordprocessingDrawing" xmlns:wp="http://schemas.openxmlformats.org/drawingml/2006/wordprocessingDrawing" xmlns:w10="urn:schemas-microsoft-com:office:word" xmlns:w="http://schemas.openxmlformats.org/wordprocessingml/2006/main" xmlns:w14="http://schemas.microsoft.com/office/word/2010/wordml" xmlns:w15="http://schemas.microsoft.com/office/word/2012/wordml" xmlns:w16se="http://schemas.microsoft.com/office/word/2015/wordml/symex" xmlns:wpg="http://schemas.microsoft.com/office/word/2010/wordprocessingGroup" xmlns:wpi="http://schemas.microsoft.com/office/word/2010/wordprocessingInk" xmlns:wne="http://schemas.microsoft.com/office/word/2006/wordml" xmlns:wps="http://schemas.microsoft.com/office/word/2010/wordprocessingShape" mc:Ignorable="w14 w15 w16se wp14">
   <w:body>
     <w:p>
       <w:r>
@@ -40,25 +40,7 @@
           <w:sz w:val="40"/>
           <w:szCs w:val="40"/>
         </w:rPr>
-        <w:t xml:space="preserve">Criteria for Optimal </w:t>
-      </w:r>
-      <w:r>
-        <w:rPr>
-          <w:rFonts w:ascii="Times New Roman" w:hAnsi="Times New Roman" w:cs="Times New Roman"/>
-          <w:kern w:val="0"/>
-          <w:sz w:val="40"/>
-          <w:szCs w:val="40"/>
-        </w:rPr>
-        <w:t>plaza</w:t>
-      </w:r>
-      <w:r>
-        <w:rPr>
-          <w:rFonts w:ascii="Times New Roman" w:hAnsi="Times New Roman" w:cs="Times New Roman"/>
-          <w:kern w:val="0"/>
-          <w:sz w:val="40"/>
-          <w:szCs w:val="40"/>
-        </w:rPr>
-        <w:t xml:space="preserve"> Configuration</w:t>
+        <w:t>Criteria for Optimal plaza Configuration</w:t>
       </w:r>
     </w:p>
     <w:p/>
@@ -82,13 +64,7 @@
         <w:rPr>
           <w:rFonts w:hint="eastAsia"/>
         </w:rPr>
-        <w:t>pattern</w:t>
-      </w:r>
-      <w:r>
-        <w:rPr>
-          <w:rFonts w:hint="eastAsia"/>
-        </w:rPr>
-        <w:t>.</w:t>
+        <w:t>pattern.</w:t>
       </w:r>
       <w:r>
         <w:rPr>
@@ -130,47 +106,602 @@
     <w:p>
       <w:pPr>
         <w:rPr>
-          <w:rFonts w:hint="eastAsia"/>
+          <w:rFonts w:ascii="Times New Roman" w:hAnsi="Times New Roman" w:cs="Times New Roman"/>
+          <w:b/>
+          <w:kern w:val="0"/>
+          <w:sz w:val="28"/>
+          <w:szCs w:val="28"/>
         </w:rPr>
       </w:pPr>
       <w:r>
         <w:rPr>
-          <w:rFonts w:hint="eastAsia"/>
-        </w:rPr>
-        <w:t>通过计算plaza的capacity，得到他的总waiting</w:t>
-      </w:r>
-      <w:r>
+          <w:rFonts w:ascii="Times New Roman" w:hAnsi="Times New Roman" w:cs="Times New Roman"/>
+          <w:b/>
+          <w:kern w:val="0"/>
+          <w:sz w:val="28"/>
+          <w:szCs w:val="28"/>
+        </w:rPr>
+        <w:t>R</w:t>
+      </w:r>
+      <w:r>
+        <w:rPr>
+          <w:rFonts w:ascii="Times New Roman" w:hAnsi="Times New Roman" w:cs="Times New Roman" w:hint="eastAsia"/>
+          <w:b/>
+          <w:kern w:val="0"/>
+          <w:sz w:val="28"/>
+          <w:szCs w:val="28"/>
+        </w:rPr>
+        <w:t xml:space="preserve">estatement </w:t>
+      </w:r>
+      <w:r>
+        <w:rPr>
+          <w:rFonts w:ascii="Times New Roman" w:hAnsi="Times New Roman" w:cs="Times New Roman"/>
+          <w:b/>
+          <w:kern w:val="0"/>
+          <w:sz w:val="28"/>
+          <w:szCs w:val="28"/>
+        </w:rPr>
+        <w:t>of the problem</w:t>
+      </w:r>
+    </w:p>
+    <w:p>
+      <w:pPr>
+        <w:rPr>
+          <w:rFonts w:ascii="Times New Roman" w:hAnsi="Times New Roman" w:cs="Times New Roman"/>
+          <w:kern w:val="0"/>
+          <w:sz w:val="28"/>
+          <w:szCs w:val="28"/>
+        </w:rPr>
+      </w:pPr>
+      <w:r>
+        <w:rPr>
+          <w:rFonts w:ascii="Times New Roman" w:hAnsi="Times New Roman" w:cs="Times New Roman"/>
+          <w:kern w:val="0"/>
+          <w:sz w:val="28"/>
+          <w:szCs w:val="28"/>
+        </w:rPr>
+        <w:t>In this paper, we are required to explore better solutions to design a departure zone of a toll plaza</w:t>
+      </w:r>
+      <w:r>
+        <w:rPr>
+          <w:rFonts w:ascii="Times New Roman" w:hAnsi="Times New Roman" w:cs="Times New Roman"/>
+          <w:kern w:val="0"/>
+          <w:sz w:val="28"/>
+          <w:szCs w:val="28"/>
+        </w:rPr>
+        <w:t xml:space="preserve"> (</w:t>
+      </w:r>
+      <w:r>
+        <w:rPr>
+          <w:rFonts w:ascii="Times New Roman" w:hAnsi="Times New Roman" w:cs="Times New Roman"/>
+          <w:color w:val="C45911" w:themeColor="accent2" w:themeShade="BF"/>
+          <w:kern w:val="0"/>
+          <w:sz w:val="28"/>
+          <w:szCs w:val="28"/>
+        </w:rPr>
+        <w:t>if they exist</w:t>
+      </w:r>
+      <w:r>
+        <w:rPr>
+          <w:rFonts w:ascii="Times New Roman" w:hAnsi="Times New Roman" w:cs="Times New Roman"/>
+          <w:kern w:val="0"/>
+          <w:sz w:val="28"/>
+          <w:szCs w:val="28"/>
+        </w:rPr>
+        <w:t>)</w:t>
+      </w:r>
+      <w:r>
+        <w:rPr>
+          <w:rFonts w:ascii="Times New Roman" w:hAnsi="Times New Roman" w:cs="Times New Roman"/>
+          <w:kern w:val="0"/>
+          <w:sz w:val="28"/>
+          <w:szCs w:val="28"/>
+        </w:rPr>
+        <w:t>.</w:t>
+      </w:r>
+      <w:r>
+        <w:rPr>
+          <w:rFonts w:ascii="Times New Roman" w:hAnsi="Times New Roman" w:cs="Times New Roman"/>
+          <w:kern w:val="0"/>
+          <w:sz w:val="28"/>
+          <w:szCs w:val="28"/>
+        </w:rPr>
+        <w:t xml:space="preserve"> We may reach the better solutions with optimal throughput, cost or safety</w:t>
+      </w:r>
+      <w:r>
+        <w:rPr>
+          <w:rFonts w:ascii="Times New Roman" w:hAnsi="Times New Roman" w:cs="Times New Roman"/>
+          <w:kern w:val="0"/>
+          <w:sz w:val="28"/>
+          <w:szCs w:val="28"/>
+        </w:rPr>
+        <w:t xml:space="preserve"> by determining its size, shape and merging pattern</w:t>
+      </w:r>
+      <w:r>
+        <w:rPr>
+          <w:rFonts w:ascii="Times New Roman" w:hAnsi="Times New Roman" w:cs="Times New Roman"/>
+          <w:kern w:val="0"/>
+          <w:sz w:val="28"/>
+          <w:szCs w:val="28"/>
+        </w:rPr>
+        <w:t>.</w:t>
+      </w:r>
+      <w:r>
+        <w:rPr>
+          <w:rFonts w:ascii="Times New Roman" w:hAnsi="Times New Roman" w:cs="Times New Roman"/>
+          <w:kern w:val="0"/>
+          <w:sz w:val="28"/>
+          <w:szCs w:val="28"/>
+        </w:rPr>
+        <w:t xml:space="preserve"> All the model establishing processes are based on the</w:t>
+      </w:r>
+      <w:r>
+        <w:rPr>
+          <w:rFonts w:ascii="Times New Roman" w:hAnsi="Times New Roman" w:cs="Times New Roman"/>
+          <w:kern w:val="0"/>
+          <w:sz w:val="28"/>
+          <w:szCs w:val="28"/>
+        </w:rPr>
+        <w:t xml:space="preserve"> fixed</w:t>
+      </w:r>
+      <w:r>
+        <w:rPr>
+          <w:rFonts w:ascii="Times New Roman" w:hAnsi="Times New Roman" w:cs="Times New Roman"/>
+          <w:kern w:val="0"/>
+          <w:sz w:val="28"/>
+          <w:szCs w:val="28"/>
+        </w:rPr>
+        <w:t xml:space="preserve"> number of tollbooths</w:t>
+      </w:r>
+      <w:r>
+        <w:rPr>
+          <w:rFonts w:ascii="Times New Roman" w:hAnsi="Times New Roman" w:cs="Times New Roman"/>
+          <w:kern w:val="0"/>
+          <w:sz w:val="28"/>
+          <w:szCs w:val="28"/>
+        </w:rPr>
+        <w:t xml:space="preserve"> (B)</w:t>
+      </w:r>
+      <w:r>
+        <w:rPr>
+          <w:rFonts w:ascii="Times New Roman" w:hAnsi="Times New Roman" w:cs="Times New Roman"/>
+          <w:kern w:val="0"/>
+          <w:sz w:val="28"/>
+          <w:szCs w:val="28"/>
+        </w:rPr>
+        <w:t xml:space="preserve"> and the lanes after merging</w:t>
+      </w:r>
+      <w:r>
+        <w:rPr>
+          <w:rFonts w:ascii="Times New Roman" w:hAnsi="Times New Roman" w:cs="Times New Roman"/>
+          <w:kern w:val="0"/>
+          <w:sz w:val="28"/>
+          <w:szCs w:val="28"/>
+        </w:rPr>
         <w:t xml:space="preserve"> </w:t>
       </w:r>
       <w:r>
         <w:rPr>
-          <w:rFonts w:hint="eastAsia"/>
-        </w:rPr>
-        <w:t>time（单位hour*person），利用统一的等待时间成本（$/hour/person</w:t>
-      </w:r>
-      <w:r>
-        <w:t>）</w:t>
-      </w:r>
-      <w:r>
-        <w:rPr>
-          <w:rFonts w:hint="eastAsia"/>
-        </w:rPr>
-        <w:t>可将等待时间量化为金钱消耗，我们的目标就是设计在满足基本安全条件的情况下，寻求最小的时间成本和建造成本。</w:t>
-      </w:r>
-      <w:r>
-        <w:rPr>
-          <w:rFonts w:hint="eastAsia"/>
-        </w:rPr>
-        <w:t>也就是说，时间和建造成本是我们的目标函数，安全因素是期中的约束条件（这个怎么翻译可</w:t>
+          <w:rFonts w:ascii="Times New Roman" w:hAnsi="Times New Roman" w:cs="Times New Roman"/>
+          <w:kern w:val="0"/>
+          <w:sz w:val="28"/>
+          <w:szCs w:val="28"/>
+        </w:rPr>
+        <w:t>(L).</w:t>
+      </w:r>
+      <w:r>
+        <w:rPr>
+          <w:rFonts w:ascii="Times New Roman" w:hAnsi="Times New Roman" w:cs="Times New Roman"/>
+          <w:kern w:val="0"/>
+          <w:sz w:val="28"/>
+          <w:szCs w:val="28"/>
+        </w:rPr>
+        <w:t xml:space="preserve"> From our perspective,</w:t>
+      </w:r>
+      <w:r>
+        <w:rPr>
+          <w:rFonts w:ascii="Times New Roman" w:hAnsi="Times New Roman" w:cs="Times New Roman"/>
+          <w:kern w:val="0"/>
+          <w:sz w:val="28"/>
+          <w:szCs w:val="28"/>
+        </w:rPr>
+        <w:t xml:space="preserve"> connecting all the considerations with </w:t>
+      </w:r>
+      <w:r>
+        <w:rPr>
+          <w:rFonts w:ascii="Times New Roman" w:hAnsi="Times New Roman" w:cs="Times New Roman"/>
+          <w:kern w:val="0"/>
+          <w:sz w:val="28"/>
+          <w:szCs w:val="28"/>
+        </w:rPr>
+        <w:t>cost</w:t>
+      </w:r>
+      <w:r>
+        <w:rPr>
+          <w:rFonts w:ascii="Times New Roman" w:hAnsi="Times New Roman" w:cs="Times New Roman"/>
+          <w:kern w:val="0"/>
+          <w:sz w:val="28"/>
+          <w:szCs w:val="28"/>
+        </w:rPr>
+        <w:t xml:space="preserve"> directly or indirectly</w:t>
+      </w:r>
+      <w:r>
+        <w:rPr>
+          <w:rFonts w:ascii="Times New Roman" w:hAnsi="Times New Roman" w:cs="Times New Roman"/>
+          <w:kern w:val="0"/>
+          <w:sz w:val="28"/>
+          <w:szCs w:val="28"/>
+        </w:rPr>
+        <w:t xml:space="preserve"> and make cost our main objective function is an explicit</w:t>
+      </w:r>
+      <w:r>
+        <w:rPr>
+          <w:rFonts w:ascii="Times New Roman" w:hAnsi="Times New Roman" w:cs="Times New Roman"/>
+          <w:kern w:val="0"/>
+          <w:sz w:val="28"/>
+          <w:szCs w:val="28"/>
+        </w:rPr>
+        <w:t xml:space="preserve"> and effect</w:t>
+      </w:r>
+      <w:r>
+        <w:rPr>
+          <w:rFonts w:ascii="Times New Roman" w:hAnsi="Times New Roman" w:cs="Times New Roman"/>
+          <w:kern w:val="0"/>
+          <w:sz w:val="28"/>
+          <w:szCs w:val="28"/>
+        </w:rPr>
+        <w:t>ive</w:t>
+      </w:r>
+      <w:r>
+        <w:rPr>
+          <w:rFonts w:ascii="Times New Roman" w:hAnsi="Times New Roman" w:cs="Times New Roman"/>
+          <w:kern w:val="0"/>
+          <w:sz w:val="28"/>
+          <w:szCs w:val="28"/>
+        </w:rPr>
+        <w:t xml:space="preserve"> plan.</w:t>
+      </w:r>
+    </w:p>
+    <w:p>
+      <w:pPr>
+        <w:rPr>
+          <w:rFonts w:ascii="Times New Roman" w:hAnsi="Times New Roman" w:cs="Times New Roman"/>
+          <w:kern w:val="0"/>
+          <w:sz w:val="28"/>
+          <w:szCs w:val="28"/>
+        </w:rPr>
+      </w:pPr>
+    </w:p>
+    <w:p>
+      <w:pPr>
+        <w:rPr>
+          <w:rFonts w:ascii="Times New Roman" w:hAnsi="Times New Roman" w:cs="Times New Roman"/>
+          <w:b/>
+          <w:kern w:val="0"/>
+          <w:sz w:val="28"/>
+          <w:szCs w:val="28"/>
+        </w:rPr>
+      </w:pPr>
+      <w:r>
+        <w:rPr>
+          <w:rFonts w:ascii="Times New Roman" w:hAnsi="Times New Roman" w:cs="Times New Roman"/>
+          <w:b/>
+          <w:kern w:val="0"/>
+          <w:sz w:val="28"/>
+          <w:szCs w:val="28"/>
+        </w:rPr>
+        <w:t>Our work</w:t>
+      </w:r>
+    </w:p>
+    <w:p>
+      <w:pPr>
+        <w:rPr>
+          <w:rFonts w:ascii="Times New Roman" w:hAnsi="Times New Roman" w:cs="Times New Roman"/>
+          <w:kern w:val="0"/>
+          <w:sz w:val="28"/>
+          <w:szCs w:val="28"/>
+        </w:rPr>
+      </w:pPr>
+      <w:r>
+        <w:rPr>
+          <w:rFonts w:ascii="Times New Roman" w:hAnsi="Times New Roman" w:cs="Times New Roman"/>
+          <w:kern w:val="0"/>
+          <w:sz w:val="28"/>
+          <w:szCs w:val="28"/>
+        </w:rPr>
+        <w:t>From our perspective,</w:t>
+      </w:r>
+      <w:r>
+        <w:rPr>
+          <w:rFonts w:ascii="Times New Roman" w:hAnsi="Times New Roman" w:cs="Times New Roman"/>
+          <w:kern w:val="0"/>
+          <w:sz w:val="28"/>
+          <w:szCs w:val="28"/>
+        </w:rPr>
+        <w:t xml:space="preserve"> connecting all the considerations with cost directly or indirectly and make cost o</w:t>
+      </w:r>
+      <w:r>
+        <w:rPr>
+          <w:rFonts w:ascii="Times New Roman" w:hAnsi="Times New Roman" w:cs="Times New Roman"/>
+          <w:kern w:val="0"/>
+          <w:sz w:val="28"/>
+          <w:szCs w:val="28"/>
+        </w:rPr>
+        <w:t>ur maj</w:t>
+      </w:r>
+      <w:r>
+        <w:rPr>
+          <w:rFonts w:ascii="Times New Roman" w:hAnsi="Times New Roman" w:cs="Times New Roman" w:hint="eastAsia"/>
+          <w:kern w:val="0"/>
+          <w:sz w:val="28"/>
+          <w:szCs w:val="28"/>
+        </w:rPr>
+        <w:t>or</w:t>
+      </w:r>
+      <w:r>
+        <w:rPr>
+          <w:rFonts w:ascii="Times New Roman" w:hAnsi="Times New Roman" w:cs="Times New Roman"/>
+          <w:kern w:val="0"/>
+          <w:sz w:val="28"/>
+          <w:szCs w:val="28"/>
+        </w:rPr>
+        <w:t xml:space="preserve"> objective function is an explicit and effective plan.</w:t>
+      </w:r>
+      <w:r>
+        <w:rPr>
+          <w:rFonts w:ascii="Times New Roman" w:hAnsi="Times New Roman" w:cs="Times New Roman"/>
+          <w:kern w:val="0"/>
+          <w:sz w:val="28"/>
+          <w:szCs w:val="28"/>
+        </w:rPr>
+        <w:t xml:space="preserve"> Thus, all our models are established out of this thought.</w:t>
+      </w:r>
+      <w:r>
+        <w:rPr>
+          <w:rFonts w:ascii="Times New Roman" w:hAnsi="Times New Roman" w:cs="Times New Roman"/>
+          <w:kern w:val="0"/>
+          <w:sz w:val="28"/>
+          <w:szCs w:val="28"/>
+        </w:rPr>
+        <w:t xml:space="preserve"> </w:t>
+      </w:r>
+    </w:p>
+    <w:p>
+      <w:pPr>
+        <w:rPr>
+          <w:rFonts w:ascii="Times New Roman" w:hAnsi="Times New Roman" w:cs="Times New Roman" w:hint="eastAsia"/>
+          <w:kern w:val="0"/>
+          <w:sz w:val="28"/>
+          <w:szCs w:val="28"/>
+        </w:rPr>
+      </w:pPr>
+      <w:r>
+        <w:rPr>
+          <w:rFonts w:ascii="Times New Roman" w:hAnsi="Times New Roman" w:cs="Times New Roman"/>
+          <w:kern w:val="0"/>
+          <w:sz w:val="28"/>
+          <w:szCs w:val="28"/>
+        </w:rPr>
+        <w:t>In detail</w:t>
+      </w:r>
+      <w:r>
+        <w:rPr>
+          <w:rFonts w:ascii="Times New Roman" w:hAnsi="Times New Roman" w:cs="Times New Roman"/>
+          <w:kern w:val="0"/>
+          <w:sz w:val="28"/>
+          <w:szCs w:val="28"/>
+        </w:rPr>
+        <w:t xml:space="preserve">, </w:t>
+      </w:r>
+      <w:r>
+        <w:rPr>
+          <w:rFonts w:ascii="Times New Roman" w:hAnsi="Times New Roman" w:cs="Times New Roman"/>
+          <w:kern w:val="0"/>
+          <w:sz w:val="28"/>
+          <w:szCs w:val="28"/>
+        </w:rPr>
+        <w:t xml:space="preserve">we can determine an average waiting time by calculating the throughput of </w:t>
+      </w:r>
+      <w:r>
+        <w:rPr>
+          <w:rFonts w:ascii="Times New Roman" w:hAnsi="Times New Roman" w:cs="Times New Roman"/>
+          <w:kern w:val="0"/>
+          <w:sz w:val="28"/>
+          <w:szCs w:val="28"/>
+        </w:rPr>
+        <w:t xml:space="preserve">the toll plaza. In this way, we may then quantify the average waiting time as money consumption </w:t>
+      </w:r>
+      <w:r>
+        <w:rPr>
+          <w:rFonts w:ascii="Times New Roman" w:hAnsi="Times New Roman" w:cs="Times New Roman"/>
+          <w:kern w:val="0"/>
+          <w:sz w:val="28"/>
+          <w:szCs w:val="28"/>
+        </w:rPr>
+        <w:t xml:space="preserve">with an introduction of a uniform “waiting time cost”. Our goal </w:t>
+      </w:r>
+      <w:r>
+        <w:rPr>
+          <w:rFonts w:ascii="Times New Roman" w:hAnsi="Times New Roman" w:cs="Times New Roman"/>
+          <w:kern w:val="0"/>
+          <w:sz w:val="28"/>
+          <w:szCs w:val="28"/>
+        </w:rPr>
+        <w:t>is to look for the minimum cost (including time and construction</w:t>
+      </w:r>
+      <w:r>
+        <w:rPr>
+          <w:rFonts w:ascii="Times New Roman" w:hAnsi="Times New Roman" w:cs="Times New Roman"/>
+          <w:kern w:val="0"/>
+          <w:sz w:val="28"/>
+          <w:szCs w:val="28"/>
+        </w:rPr>
+        <w:t xml:space="preserve"> cost</w:t>
+      </w:r>
+      <w:r>
+        <w:rPr>
+          <w:rFonts w:ascii="Times New Roman" w:hAnsi="Times New Roman" w:cs="Times New Roman"/>
+          <w:kern w:val="0"/>
+          <w:sz w:val="28"/>
+          <w:szCs w:val="28"/>
+        </w:rPr>
+        <w:t>)</w:t>
+      </w:r>
+      <w:r>
+        <w:rPr>
+          <w:rFonts w:ascii="Times New Roman" w:hAnsi="Times New Roman" w:cs="Times New Roman"/>
+          <w:kern w:val="0"/>
+          <w:sz w:val="28"/>
+          <w:szCs w:val="28"/>
+        </w:rPr>
+        <w:t xml:space="preserve"> in the case of satisfying basic </w:t>
+      </w:r>
+      <w:r>
+        <w:rPr>
+          <w:rFonts w:ascii="Times New Roman" w:hAnsi="Times New Roman" w:cs="Times New Roman"/>
+          <w:kern w:val="0"/>
+          <w:sz w:val="28"/>
+          <w:szCs w:val="28"/>
+        </w:rPr>
+        <w:t xml:space="preserve">scrutiny </w:t>
+      </w:r>
+      <w:r>
+        <w:rPr>
+          <w:rFonts w:ascii="Times New Roman" w:hAnsi="Times New Roman" w:cs="Times New Roman"/>
+          <w:kern w:val="0"/>
+          <w:sz w:val="28"/>
+          <w:szCs w:val="28"/>
+        </w:rPr>
+        <w:lastRenderedPageBreak/>
+        <w:t>conditions</w:t>
+      </w:r>
+      <w:r>
+        <w:rPr>
+          <w:rFonts w:ascii="Times New Roman" w:hAnsi="Times New Roman" w:cs="Times New Roman"/>
+          <w:kern w:val="0"/>
+          <w:sz w:val="28"/>
+          <w:szCs w:val="28"/>
+        </w:rPr>
+        <w:t>. In other words, the overall cost is our objective</w:t>
+      </w:r>
+      <w:r>
+        <w:rPr>
+          <w:rFonts w:ascii="Times New Roman" w:hAnsi="Times New Roman" w:cs="Times New Roman"/>
+          <w:kern w:val="0"/>
+          <w:sz w:val="28"/>
+          <w:szCs w:val="28"/>
+        </w:rPr>
+        <w:t xml:space="preserve"> function and </w:t>
+      </w:r>
+      <w:r>
+        <w:rPr>
+          <w:rFonts w:ascii="Times New Roman" w:hAnsi="Times New Roman" w:cs="Times New Roman"/>
+          <w:kern w:val="0"/>
+          <w:sz w:val="28"/>
+          <w:szCs w:val="28"/>
+        </w:rPr>
+        <w:t>security factors</w:t>
+      </w:r>
+      <w:r>
+        <w:rPr>
+          <w:rFonts w:ascii="Times New Roman" w:hAnsi="Times New Roman" w:cs="Times New Roman"/>
+          <w:kern w:val="0"/>
+          <w:sz w:val="28"/>
+          <w:szCs w:val="28"/>
+        </w:rPr>
+        <w:t xml:space="preserve"> are constraints towards the </w:t>
+      </w:r>
+      <w:r>
+        <w:rPr>
+          <w:rFonts w:ascii="Times New Roman" w:hAnsi="Times New Roman" w:cs="Times New Roman"/>
+          <w:kern w:val="0"/>
+          <w:sz w:val="28"/>
+          <w:szCs w:val="28"/>
+        </w:rPr>
+        <w:t>objective function</w:t>
+      </w:r>
+      <w:r>
+        <w:rPr>
+          <w:rFonts w:ascii="Times New Roman" w:hAnsi="Times New Roman" w:cs="Times New Roman"/>
+          <w:kern w:val="0"/>
+          <w:sz w:val="28"/>
+          <w:szCs w:val="28"/>
+        </w:rPr>
+        <w:t>.</w:t>
+      </w:r>
+      <w:r>
+        <w:rPr>
+          <w:rFonts w:ascii="Times New Roman" w:hAnsi="Times New Roman" w:cs="Times New Roman"/>
+          <w:kern w:val="0"/>
+          <w:sz w:val="28"/>
+          <w:szCs w:val="28"/>
+        </w:rPr>
+        <w:t xml:space="preserve"> We can get better solutions by </w:t>
+      </w:r>
+      <w:r>
+        <w:rPr>
+          <w:rFonts w:ascii="Times New Roman" w:hAnsi="Times New Roman" w:cs="Times New Roman"/>
+          <w:kern w:val="0"/>
+          <w:sz w:val="28"/>
+          <w:szCs w:val="28"/>
+        </w:rPr>
+        <w:t>minimizing the overall</w:t>
+      </w:r>
+      <w:r>
+        <w:rPr>
+          <w:rFonts w:ascii="Times New Roman" w:hAnsi="Times New Roman" w:cs="Times New Roman"/>
+          <w:kern w:val="0"/>
+          <w:sz w:val="28"/>
+          <w:szCs w:val="28"/>
+        </w:rPr>
+        <w:t xml:space="preserve"> cost.</w:t>
       </w:r>
       <w:bookmarkStart w:id="0" w:name="_GoBack"/>
       <w:bookmarkEnd w:id="0"/>
+    </w:p>
+    <w:p>
+      <w:pPr>
+        <w:rPr>
+          <w:rFonts w:ascii="Times New Roman" w:hAnsi="Times New Roman" w:cs="Times New Roman" w:hint="eastAsia"/>
+          <w:b/>
+          <w:kern w:val="0"/>
+          <w:sz w:val="28"/>
+          <w:szCs w:val="28"/>
+        </w:rPr>
+      </w:pPr>
+    </w:p>
+    <w:p>
       <w:r>
         <w:rPr>
           <w:rFonts w:hint="eastAsia"/>
         </w:rPr>
-        <w:t>以去搜一下线性规划）。</w:t>
-      </w:r>
+        <w:t>通过计算plaza的capacity，得到他的总waiting</w:t>
+      </w:r>
+      <w:r>
+        <w:t xml:space="preserve"> </w:t>
+      </w:r>
+      <w:r>
+        <w:rPr>
+          <w:rFonts w:hint="eastAsia"/>
+        </w:rPr>
+        <w:t>time（单位hour*person），利用统一的等待时间成本（$/hour/person</w:t>
+      </w:r>
+      <w:r>
+        <w:t>）</w:t>
+      </w:r>
+      <w:r>
+        <w:rPr>
+          <w:rFonts w:hint="eastAsia"/>
+        </w:rPr>
+        <w:t>可将等待时间量化为金钱消耗，我们的目标就是设计在满足基本安全条件的情况下，寻求最小的时间成本和建造成本。也就是说，时间和建造成本是我们的目标函数，安全因素是期中的约束条件（这个怎么翻译可以去搜一下线性规划）。</w:t>
+      </w:r>
+    </w:p>
+    <w:p>
+      <w:pPr>
+        <w:rPr>
+          <w:rFonts w:hint="eastAsia"/>
+        </w:rPr>
+      </w:pPr>
     </w:p>
     <w:sectPr>
       <w:pgSz w:w="11906" w:h="16838"/>
@@ -183,7 +714,7 @@
 </file>
 
 <file path=word/endnotes.xml><?xml version="1.0" encoding="utf-8"?>
-<w:endnotes xmlns:wpc="http://schemas.microsoft.com/office/word/2010/wordprocessingCanvas" xmlns:cx="http://schemas.microsoft.com/office/drawing/2014/chartex" xmlns:mc="http://schemas.openxmlformats.org/markup-compatibility/2006" xmlns:o="urn:schemas-microsoft-com:office:office" xmlns:r="http://schemas.openxmlformats.org/officeDocument/2006/relationships" xmlns:m="http://schemas.openxmlformats.org/officeDocument/2006/math" xmlns:v="urn:schemas-microsoft-com:vml" xmlns:wp14="http://schemas.microsoft.com/office/word/2010/wordprocessingDrawing" xmlns:wp="http://schemas.openxmlformats.org/drawingml/2006/wordprocessingDrawing" xmlns:w10="urn:schemas-microsoft-com:office:word" xmlns:w="http://schemas.openxmlformats.org/wordprocessingml/2006/main" xmlns:w14="http://schemas.microsoft.com/office/word/2010/wordml" xmlns:w15="http://schemas.microsoft.com/office/word/2012/wordml" xmlns:w16se="http://schemas.microsoft.com/office/word/2015/wordml/symex" xmlns:wpg="http://schemas.microsoft.com/office/word/2010/wordprocessingGroup" xmlns:wpi="http://schemas.microsoft.com/office/word/2010/wordprocessingInk" xmlns:wne="http://schemas.microsoft.com/office/word/2006/wordml" xmlns:wps="http://schemas.microsoft.com/office/word/2010/wordprocessingShape" mc:Ignorable="w14 w15 w16se wp14">
+<w:endnotes xmlns:wpc="http://schemas.microsoft.com/office/word/2010/wordprocessingCanvas" xmlns:cx="http://schemas.microsoft.com/office/drawing/2014/chartex" xmlns:cx1="http://schemas.microsoft.com/office/drawing/2015/9/8/chartex" xmlns:cx2="http://schemas.microsoft.com/office/drawing/2015/10/21/chartex" xmlns:cx3="http://schemas.microsoft.com/office/drawing/2016/5/9/chartex" xmlns:cx4="http://schemas.microsoft.com/office/drawing/2016/5/10/chartex" xmlns:cx5="http://schemas.microsoft.com/office/drawing/2016/5/11/chartex" xmlns:mc="http://schemas.openxmlformats.org/markup-compatibility/2006" xmlns:o="urn:schemas-microsoft-com:office:office" xmlns:r="http://schemas.openxmlformats.org/officeDocument/2006/relationships" xmlns:m="http://schemas.openxmlformats.org/officeDocument/2006/math" xmlns:v="urn:schemas-microsoft-com:vml" xmlns:wp14="http://schemas.microsoft.com/office/word/2010/wordprocessingDrawing" xmlns:wp="http://schemas.openxmlformats.org/drawingml/2006/wordprocessingDrawing" xmlns:w10="urn:schemas-microsoft-com:office:word" xmlns:w="http://schemas.openxmlformats.org/wordprocessingml/2006/main" xmlns:w14="http://schemas.microsoft.com/office/word/2010/wordml" xmlns:w15="http://schemas.microsoft.com/office/word/2012/wordml" xmlns:w16se="http://schemas.microsoft.com/office/word/2015/wordml/symex" xmlns:wpg="http://schemas.microsoft.com/office/word/2010/wordprocessingGroup" xmlns:wpi="http://schemas.microsoft.com/office/word/2010/wordprocessingInk" xmlns:wne="http://schemas.microsoft.com/office/word/2006/wordml" xmlns:wps="http://schemas.microsoft.com/office/word/2010/wordprocessingShape" mc:Ignorable="w14 w15 w16se wp14">
   <w:endnote w:type="separator" w:id="-1">
     <w:p>
       <w:r>
@@ -202,7 +733,7 @@
 </file>
 
 <file path=word/footnotes.xml><?xml version="1.0" encoding="utf-8"?>
-<w:footnotes xmlns:wpc="http://schemas.microsoft.com/office/word/2010/wordprocessingCanvas" xmlns:cx="http://schemas.microsoft.com/office/drawing/2014/chartex" xmlns:mc="http://schemas.openxmlformats.org/markup-compatibility/2006" xmlns:o="urn:schemas-microsoft-com:office:office" xmlns:r="http://schemas.openxmlformats.org/officeDocument/2006/relationships" xmlns:m="http://schemas.openxmlformats.org/officeDocument/2006/math" xmlns:v="urn:schemas-microsoft-com:vml" xmlns:wp14="http://schemas.microsoft.com/office/word/2010/wordprocessingDrawing" xmlns:wp="http://schemas.openxmlformats.org/drawingml/2006/wordprocessingDrawing" xmlns:w10="urn:schemas-microsoft-com:office:word" xmlns:w="http://schemas.openxmlformats.org/wordprocessingml/2006/main" xmlns:w14="http://schemas.microsoft.com/office/word/2010/wordml" xmlns:w15="http://schemas.microsoft.com/office/word/2012/wordml" xmlns:w16se="http://schemas.microsoft.com/office/word/2015/wordml/symex" xmlns:wpg="http://schemas.microsoft.com/office/word/2010/wordprocessingGroup" xmlns:wpi="http://schemas.microsoft.com/office/word/2010/wordprocessingInk" xmlns:wne="http://schemas.microsoft.com/office/word/2006/wordml" xmlns:wps="http://schemas.microsoft.com/office/word/2010/wordprocessingShape" mc:Ignorable="w14 w15 w16se wp14">
+<w:footnotes xmlns:wpc="http://schemas.microsoft.com/office/word/2010/wordprocessingCanvas" xmlns:cx="http://schemas.microsoft.com/office/drawing/2014/chartex" xmlns:cx1="http://schemas.microsoft.com/office/drawing/2015/9/8/chartex" xmlns:cx2="http://schemas.microsoft.com/office/drawing/2015/10/21/chartex" xmlns:cx3="http://schemas.microsoft.com/office/drawing/2016/5/9/chartex" xmlns:cx4="http://schemas.microsoft.com/office/drawing/2016/5/10/chartex" xmlns:cx5="http://schemas.microsoft.com/office/drawing/2016/5/11/chartex" xmlns:mc="http://schemas.openxmlformats.org/markup-compatibility/2006" xmlns:o="urn:schemas-microsoft-com:office:office" xmlns:r="http://schemas.openxmlformats.org/officeDocument/2006/relationships" xmlns:m="http://schemas.openxmlformats.org/officeDocument/2006/math" xmlns:v="urn:schemas-microsoft-com:vml" xmlns:wp14="http://schemas.microsoft.com/office/word/2010/wordprocessingDrawing" xmlns:wp="http://schemas.openxmlformats.org/drawingml/2006/wordprocessingDrawing" xmlns:w10="urn:schemas-microsoft-com:office:word" xmlns:w="http://schemas.openxmlformats.org/wordprocessingml/2006/main" xmlns:w14="http://schemas.microsoft.com/office/word/2010/wordml" xmlns:w15="http://schemas.microsoft.com/office/word/2012/wordml" xmlns:w16se="http://schemas.microsoft.com/office/word/2015/wordml/symex" xmlns:wpg="http://schemas.microsoft.com/office/word/2010/wordprocessingGroup" xmlns:wpi="http://schemas.microsoft.com/office/word/2010/wordprocessingInk" xmlns:wne="http://schemas.microsoft.com/office/word/2006/wordml" xmlns:wps="http://schemas.microsoft.com/office/word/2010/wordprocessingShape" mc:Ignorable="w14 w15 w16se wp14">
   <w:footnote w:type="separator" w:id="-1">
     <w:p>
       <w:r>
@@ -234,7 +765,7 @@
     </w:rPrDefault>
     <w:pPrDefault/>
   </w:docDefaults>
-  <w:latentStyles w:defLockedState="0" w:defUIPriority="99" w:defSemiHidden="0" w:defUnhideWhenUsed="0" w:defQFormat="0" w:count="371">
+  <w:latentStyles w:defLockedState="0" w:defUIPriority="99" w:defSemiHidden="0" w:defUnhideWhenUsed="0" w:defQFormat="0" w:count="374">
     <w:lsdException w:name="Normal" w:uiPriority="0" w:qFormat="1"/>
     <w:lsdException w:name="heading 1" w:uiPriority="9" w:qFormat="1"/>
     <w:lsdException w:name="heading 2" w:semiHidden="1" w:uiPriority="9" w:unhideWhenUsed="1" w:qFormat="1"/>
@@ -340,7 +871,6 @@
     <w:lsdException w:name="HTML Sample" w:semiHidden="1" w:unhideWhenUsed="1"/>
     <w:lsdException w:name="HTML Typewriter" w:semiHidden="1" w:unhideWhenUsed="1"/>
     <w:lsdException w:name="HTML Variable" w:semiHidden="1" w:unhideWhenUsed="1"/>
-    <w:lsdException w:name="Normal Table" w:semiHidden="1" w:unhideWhenUsed="1"/>
     <w:lsdException w:name="annotation subject" w:semiHidden="1" w:unhideWhenUsed="1"/>
     <w:lsdException w:name="No List" w:semiHidden="1" w:unhideWhenUsed="1"/>
     <w:lsdException w:name="Outline List 1" w:semiHidden="1" w:unhideWhenUsed="1"/>
@@ -385,7 +915,6 @@
     <w:lsdException w:name="Table Professional" w:semiHidden="1" w:unhideWhenUsed="1"/>
     <w:lsdException w:name="Table Subtle 1" w:semiHidden="1" w:unhideWhenUsed="1"/>
     <w:lsdException w:name="Table Subtle 2" w:semiHidden="1" w:unhideWhenUsed="1"/>
-    <w:lsdException w:name="Table Web 1" w:semiHidden="1" w:unhideWhenUsed="1"/>
     <w:lsdException w:name="Table Web 2" w:semiHidden="1" w:unhideWhenUsed="1"/>
     <w:lsdException w:name="Table Web 3" w:semiHidden="1" w:unhideWhenUsed="1"/>
     <w:lsdException w:name="Balloon Text" w:semiHidden="1" w:unhideWhenUsed="1"/>
@@ -606,6 +1135,9 @@
     <w:lsdException w:name="List Table 5 Dark Accent 6" w:uiPriority="50"/>
     <w:lsdException w:name="List Table 6 Colorful Accent 6" w:uiPriority="51"/>
     <w:lsdException w:name="List Table 7 Colorful Accent 6" w:uiPriority="52"/>
+    <w:lsdException w:name="Mention" w:semiHidden="1" w:unhideWhenUsed="1"/>
+    <w:lsdException w:name="Smart Hyperlink" w:semiHidden="1" w:unhideWhenUsed="1"/>
+    <w:lsdException w:name="Hashtag" w:semiHidden="1" w:unhideWhenUsed="1"/>
   </w:latentStyles>
   <w:style w:type="paragraph" w:default="1" w:styleId="a">
     <w:name w:val="Normal"/>

</xml_diff>